<commit_message>
Updated case study writeup and removed temporary file.
</commit_message>
<xml_diff>
--- a/Unit 4 Case Study.docx
+++ b/Unit 4 Case Study.docx
@@ -256,6 +256,8 @@
       <w:r>
         <w:t>Extract the data for each year and sex from 1999 through 2012 into a singular code environment.</w:t>
       </w:r>
+      <w:bookmarkStart w:id="0" w:name="_GoBack"/>
+      <w:bookmarkEnd w:id="0"/>
     </w:p>
     <w:p>
       <w:pPr>
@@ -302,7 +304,15 @@
     </w:p>
     <w:p>
       <w:r>
-        <w:t xml:space="preserve">Thus, the work contained in this paper provide a reusable tool to any researcher that wishes to further analyze the road race results between 1999 and 2012 for both males and females.  For final measure, this paper provides initial exploratory data analytics </w:t>
+        <w:t>Thus, the work contained in this paper provide</w:t>
+      </w:r>
+      <w:ins w:id="1" w:author="Daniel Serna" w:date="2019-09-23T21:32:00Z">
+        <w:r>
+          <w:t>s</w:t>
+        </w:r>
+      </w:ins>
+      <w:r>
+        <w:t xml:space="preserve"> a reusable tool to any researcher that wishes to further analyze the road race results between 1999 and 2012 for both males and females.  For final measure, this paper provides initial exploratory data analytics </w:t>
       </w:r>
       <w:r>
         <w:t>for the male</w:t>
@@ -630,7 +640,15 @@
     </w:p>
     <w:p>
       <w:r>
-        <w:t>The first step to conduct to define the data source.  This was done by providing the list of HTM calls and creating into defined objects.</w:t>
+        <w:t xml:space="preserve">The first step to conduct </w:t>
+      </w:r>
+      <w:ins w:id="2" w:author="Daniel Serna" w:date="2019-09-23T21:35:00Z">
+        <w:r>
+          <w:t xml:space="preserve">is </w:t>
+        </w:r>
+      </w:ins>
+      <w:r>
+        <w:t>to define the data source.  This was done by providing the list of HTM calls and creating into defined objects.</w:t>
       </w:r>
     </w:p>
     <w:p>
@@ -663,12 +681,38 @@
       </w:r>
       <w:proofErr w:type="gramEnd"/>
       <w:r>
-        <w:t xml:space="preserve"> so this information needed to be input.  </w:t>
-      </w:r>
-    </w:p>
-    <w:p>
-      <w:r>
-        <w:t xml:space="preserve">After the data was extracted and, in some cases, manually fixed, the data needed to be transformed into a </w:t>
+        <w:t xml:space="preserve"> so this information needed to be input</w:t>
+      </w:r>
+      <w:ins w:id="3" w:author="Daniel Serna" w:date="2019-09-23T21:36:00Z">
+        <w:r>
+          <w:t xml:space="preserve"> (pulled from the men’s 2001 </w:t>
+        </w:r>
+      </w:ins>
+      <w:ins w:id="4" w:author="Daniel Serna" w:date="2019-09-23T21:37:00Z">
+        <w:r>
+          <w:t>file)</w:t>
+        </w:r>
+      </w:ins>
+      <w:r>
+        <w:t xml:space="preserve">.  </w:t>
+      </w:r>
+    </w:p>
+    <w:p>
+      <w:r>
+        <w:t>After the data was extracted and</w:t>
+      </w:r>
+      <w:ins w:id="5" w:author="Daniel Serna" w:date="2019-09-23T21:37:00Z">
+        <w:r>
+          <w:t xml:space="preserve"> fixed in a reproducible fashion</w:t>
+        </w:r>
+      </w:ins>
+      <w:del w:id="6" w:author="Daniel Serna" w:date="2019-09-23T21:37:00Z">
+        <w:r>
+          <w:delText>, in some cases, manually fixed</w:delText>
+        </w:r>
+      </w:del>
+      <w:r>
+        <w:t xml:space="preserve">, the data needed to be transformed into a </w:t>
       </w:r>
       <w:proofErr w:type="spellStart"/>
       <w:r>
@@ -777,8 +821,51 @@
       </w:r>
       <w:proofErr w:type="spellEnd"/>
       <w:r>
-        <w:t xml:space="preserve"> were created, “NA” age results were also eliminated (removing the entire runner records where age was not available).  This last step, removing the “NA” results by age was done because age was determined to be a key variable of interest for most analyses that would be accomplished (i.e., without this variable, the user would likely not be interested in considering the runner results).</w:t>
-      </w:r>
+        <w:t xml:space="preserve"> were created, “NA” age results were also eliminated (removing the entire runner records where age was not available).  </w:t>
+      </w:r>
+      <w:ins w:id="7" w:author="Daniel Serna" w:date="2019-09-23T21:39:00Z">
+        <w:r>
+          <w:t>It is importan</w:t>
+        </w:r>
+      </w:ins>
+      <w:ins w:id="8" w:author="Daniel Serna" w:date="2019-09-23T21:40:00Z">
+        <w:r>
+          <w:t xml:space="preserve">t to note that the “NA” age </w:t>
+        </w:r>
+      </w:ins>
+      <w:ins w:id="9" w:author="Daniel Serna" w:date="2019-09-23T21:41:00Z">
+        <w:r>
+          <w:t>records</w:t>
+        </w:r>
+      </w:ins>
+      <w:ins w:id="10" w:author="Daniel Serna" w:date="2019-09-23T21:40:00Z">
+        <w:r>
+          <w:t xml:space="preserve"> were a result of missing data and not a flaw in data processing. The team verified the data was missing from the input data.</w:t>
+        </w:r>
+      </w:ins>
+      <w:ins w:id="11" w:author="Daniel Serna" w:date="2019-09-23T21:41:00Z">
+        <w:r>
+          <w:t xml:space="preserve"> </w:t>
+        </w:r>
+      </w:ins>
+      <w:r>
+        <w:t>This last step, removing the “NA” results by age was done because age was determined to be a key variable of interest for most analyses that would be accomplished (i.e., without this variable, the user would likely not be interested in considering the runner results).</w:t>
+      </w:r>
+      <w:ins w:id="12" w:author="Daniel Serna" w:date="2019-09-23T21:41:00Z">
+        <w:r>
+          <w:t xml:space="preserve"> A total of 2</w:t>
+        </w:r>
+      </w:ins>
+      <w:ins w:id="13" w:author="Daniel Serna" w:date="2019-09-23T21:50:00Z">
+        <w:r>
+          <w:t>3</w:t>
+        </w:r>
+      </w:ins>
+      <w:ins w:id="14" w:author="Daniel Serna" w:date="2019-09-23T21:41:00Z">
+        <w:r>
+          <w:t xml:space="preserve"> men records and 21 women records were removed due to “NA” ages. This is a small subset compared to the total number of records.</w:t>
+        </w:r>
+      </w:ins>
     </w:p>
     <w:p>
       <w:r>
@@ -790,8 +877,41 @@
       </w:r>
       <w:proofErr w:type="spellEnd"/>
       <w:r>
-        <w:t xml:space="preserve"> were finally written into ‘.csv’ files for user consumption.  </w:t>
-      </w:r>
+        <w:t xml:space="preserve"> were finally written into ‘.csv’ files for </w:t>
+      </w:r>
+      <w:del w:id="15" w:author="Daniel Serna" w:date="2019-09-23T21:42:00Z">
+        <w:r>
+          <w:delText>user consumption</w:delText>
+        </w:r>
+      </w:del>
+      <w:ins w:id="16" w:author="Daniel Serna" w:date="2019-09-23T21:42:00Z">
+        <w:r>
+          <w:t>quicker future consumption</w:t>
+        </w:r>
+      </w:ins>
+      <w:r>
+        <w:t>.</w:t>
+      </w:r>
+      <w:del w:id="17" w:author="Daniel Serna" w:date="2019-09-23T21:42:00Z">
+        <w:r>
+          <w:delText xml:space="preserve">  </w:delText>
+        </w:r>
+      </w:del>
+      <w:ins w:id="18" w:author="Daniel Serna" w:date="2019-09-23T21:42:00Z">
+        <w:r>
+          <w:t xml:space="preserve"> The </w:t>
+        </w:r>
+      </w:ins>
+      <w:ins w:id="19" w:author="Daniel Serna" w:date="2019-09-23T21:43:00Z">
+        <w:r>
+          <w:t>creation of .csv files is not a necessity as the code is written in a reproducible fashion.</w:t>
+        </w:r>
+      </w:ins>
+      <w:ins w:id="20" w:author="Daniel Serna" w:date="2019-09-23T21:44:00Z">
+        <w:r>
+          <w:t xml:space="preserve"> However, the team decided using .csv files would speed up future analysis.</w:t>
+        </w:r>
+      </w:ins>
     </w:p>
     <w:p>
       <w:pPr>
@@ -1146,7 +1266,20 @@
       </w:r>
       <w:proofErr w:type="gramEnd"/>
       <w:r>
-        <w:t xml:space="preserve"> runners that were well behind the group under the largest part of the curve (even taking three times as long to complete as the fastest runners).  Using common sense lay lead you to assume that the extreme outliers in age drove the long tail of high scores, but this conclusion is unverified by this view alone. </w:t>
+        <w:t xml:space="preserve"> runners that were well behind the group under the largest part of the curve (even taking three times as long to complete as the fastest runners).  Using common sense </w:t>
+      </w:r>
+      <w:ins w:id="21" w:author="Daniel Serna" w:date="2019-09-23T21:46:00Z">
+        <w:r>
+          <w:t>m</w:t>
+        </w:r>
+      </w:ins>
+      <w:del w:id="22" w:author="Daniel Serna" w:date="2019-09-23T21:46:00Z">
+        <w:r>
+          <w:delText>l</w:delText>
+        </w:r>
+      </w:del>
+      <w:r>
+        <w:t xml:space="preserve">ay lead you to assume that the extreme outliers in age drove the long tail of high scores, but this conclusion is unverified by this view alone. </w:t>
       </w:r>
     </w:p>
     <w:p>
@@ -1283,7 +1416,15 @@
     </w:p>
     <w:p>
       <w:r>
-        <w:t xml:space="preserve">First, what this data does not show is statistical significance.  That is, we cannot conclude the any year over year variance of population distribution is meaningful (or could be used to conclude on a hypothesis).  However, using visual depiction, we can observe an interesting trend.  Namely, starting around 2007, middle 50% of participants ages are getting younger while the times are getting higher.  It is slight, but it is there.  What conclusions can be drawn from this?  Simply, the overall ages of participants decreased, but their runtimes increased.  The question of “why” will go answered from this data view, but maybe video games are at fault.  </w:t>
+        <w:t xml:space="preserve">First, what this data does not show is statistical significance.  That is, we cannot conclude the any year over year variance of population distribution is meaningful (or could be used to conclude on a hypothesis).  However, using visual depiction, we can observe an interesting trend.  Namely, starting around 2007, middle 50% of participants ages are getting younger while the times are getting higher.  It is slight, but it is there.  What conclusions can be drawn from this?  Simply, the overall ages of participants decreased, but their runtimes increased.  The question of “why” will go </w:t>
+      </w:r>
+      <w:ins w:id="23" w:author="Daniel Serna" w:date="2019-09-23T21:46:00Z">
+        <w:r>
+          <w:t>un</w:t>
+        </w:r>
+      </w:ins>
+      <w:r>
+        <w:t xml:space="preserve">answered from this data view, but maybe video games are at fault.  </w:t>
       </w:r>
     </w:p>
     <w:p>
@@ -1404,7 +1545,20 @@
       </w:r>
       <w:proofErr w:type="gramEnd"/>
       <w:r>
-        <w:t xml:space="preserve"> the men’s results, the women’s results show a slight uptick in the middle 50% if scores starting 2008.  However, in 2007 we also see a slight downtick in participant ages.  Again, the question of why is at of interest.  Why does there seem to be a variance in results and what is it statistically significant?</w:t>
+        <w:t xml:space="preserve"> the men’s results, the women’s results show a slight uptick in the middle 50% if scores starting 2008.  However, in 2007 we also see a slight downtick in participant ages.  Again, the question of why is</w:t>
+      </w:r>
+      <w:ins w:id="24" w:author="Daniel Serna" w:date="2019-09-23T21:47:00Z">
+        <w:r>
+          <w:t xml:space="preserve"> </w:t>
+        </w:r>
+      </w:ins>
+      <w:del w:id="25" w:author="Daniel Serna" w:date="2019-09-23T21:47:00Z">
+        <w:r>
+          <w:delText xml:space="preserve"> at </w:delText>
+        </w:r>
+      </w:del>
+      <w:r>
+        <w:t>of interest.  Why does there seem to be a variance in results and what is it statistically significant?</w:t>
       </w:r>
     </w:p>
     <w:p>
@@ -1639,11 +1793,16 @@
       <w:r>
         <w:t xml:space="preserve">The QQ plots provide an interesting and re-affirming view.  The runtimes for men and women are much more evenly distributed.  We do not really observe as much deviance from the middle line of results for the middle quartiles on the runtimes.  However, for age, we observe greater </w:t>
       </w:r>
-      <w:proofErr w:type="gramStart"/>
-      <w:r>
-        <w:t>deviance  in</w:t>
-      </w:r>
-      <w:proofErr w:type="gramEnd"/>
+      <w:del w:id="26" w:author="Daniel Serna" w:date="2019-09-23T21:47:00Z">
+        <w:r>
+          <w:delText>deviance  in</w:delText>
+        </w:r>
+      </w:del>
+      <w:ins w:id="27" w:author="Daniel Serna" w:date="2019-09-23T21:47:00Z">
+        <w:r>
+          <w:t>deviance in</w:t>
+        </w:r>
+      </w:ins>
       <w:r>
         <w:t xml:space="preserve"> terms of the observations each the upper and lower quartiles.  Simply put, it seems that the range of results in the upper quartile for both men and women is longer than as compared to the lower quartiles.  This would again imply that while the ages are younger, their overall scores tend to disperse more evenly across the quartiles.  Possible reasons behind this could range from the middle quartiles having a broad range of capabilities to some of the older or younger ages outperforming their age.  This would follow the logic that a young/old runner would be abnormally gifted/fast given their age. </w:t>
       </w:r>
@@ -1735,15 +1894,13 @@
         <w:t xml:space="preserve"> repository for the created .csv files).  However, more importantly, the code and methods contained in this paper can be leveraged to extract, cleanse and structure data from any number of sources available on the internet where the initial information structure is not conducive to further analysis.  </w:t>
       </w:r>
       <w:r>
-        <w:t xml:space="preserve">Lastly, the EDA contained in this paper can be used to demonstrate that participants tended to skew younger, but that overall time results followed </w:t>
-      </w:r>
-      <w:proofErr w:type="spellStart"/>
-      <w:proofErr w:type="gramStart"/>
-      <w:r>
-        <w:t>a</w:t>
-      </w:r>
-      <w:proofErr w:type="spellEnd"/>
-      <w:proofErr w:type="gramEnd"/>
+        <w:t>Lastly, the EDA contained in this paper can be used to demonstrate that participants tended to skew younger, but that overall time results followed a</w:t>
+      </w:r>
+      <w:ins w:id="28" w:author="Daniel Serna" w:date="2019-09-23T21:53:00Z">
+        <w:r>
+          <w:t>n</w:t>
+        </w:r>
+      </w:ins>
       <w:r>
         <w:t xml:space="preserve"> even distribution.  </w:t>
       </w:r>
@@ -6598,10 +6755,7 @@
         <w:t>)</w:t>
       </w:r>
     </w:p>
-    <w:p>
-      <w:bookmarkStart w:id="0" w:name="_GoBack"/>
-      <w:bookmarkEnd w:id="0"/>
-    </w:p>
+    <w:p/>
     <w:p/>
     <w:p>
       <w:r>
@@ -10566,6 +10720,7 @@
       </w:r>
     </w:p>
     <w:sectPr>
+      <w:footerReference w:type="default" r:id="rId23"/>
       <w:pgSz w:w="12240" w:h="15840"/>
       <w:pgMar w:top="1440" w:right="1440" w:bottom="1440" w:left="1440" w:header="720" w:footer="720" w:gutter="0"/>
       <w:cols w:space="720"/>
@@ -10598,6 +10753,68 @@
     </w:p>
   </w:endnote>
 </w:endnotes>
+</file>
+
+<file path=word/footer1.xml><?xml version="1.0" encoding="utf-8"?>
+<w:ftr xmlns:wpc="http://schemas.microsoft.com/office/word/2010/wordprocessingCanvas" xmlns:cx="http://schemas.microsoft.com/office/drawing/2014/chartex" xmlns:cx1="http://schemas.microsoft.com/office/drawing/2015/9/8/chartex" xmlns:cx2="http://schemas.microsoft.com/office/drawing/2015/10/21/chartex" xmlns:cx3="http://schemas.microsoft.com/office/drawing/2016/5/9/chartex" xmlns:cx4="http://schemas.microsoft.com/office/drawing/2016/5/10/chartex" xmlns:cx5="http://schemas.microsoft.com/office/drawing/2016/5/11/chartex" xmlns:cx6="http://schemas.microsoft.com/office/drawing/2016/5/12/chartex" xmlns:cx7="http://schemas.microsoft.com/office/drawing/2016/5/13/chartex" xmlns:cx8="http://schemas.microsoft.com/office/drawing/2016/5/14/chartex" xmlns:mc="http://schemas.openxmlformats.org/markup-compatibility/2006" xmlns:aink="http://schemas.microsoft.com/office/drawing/2016/ink" xmlns:am3d="http://schemas.microsoft.com/office/drawing/2017/model3d" xmlns:o="urn:schemas-microsoft-com:office:office" xmlns:r="http://schemas.openxmlformats.org/officeDocument/2006/relationships" xmlns:m="http://schemas.openxmlformats.org/officeDocument/2006/math" xmlns:v="urn:schemas-microsoft-com:vml" xmlns:wp14="http://schemas.microsoft.com/office/word/2010/wordprocessingDrawing" xmlns:wp="http://schemas.openxmlformats.org/drawingml/2006/wordprocessingDrawing" xmlns:w10="urn:schemas-microsoft-com:office:word" xmlns:w="http://schemas.openxmlformats.org/wordprocessingml/2006/main" xmlns:w14="http://schemas.microsoft.com/office/word/2010/wordml" xmlns:w15="http://schemas.microsoft.com/office/word/2012/wordml" xmlns:w16cid="http://schemas.microsoft.com/office/word/2016/wordml/cid" xmlns:w16se="http://schemas.microsoft.com/office/word/2015/wordml/symex" xmlns:wpg="http://schemas.microsoft.com/office/word/2010/wordprocessingGroup" xmlns:wpi="http://schemas.microsoft.com/office/word/2010/wordprocessingInk" xmlns:wne="http://schemas.microsoft.com/office/word/2006/wordml" xmlns:wps="http://schemas.microsoft.com/office/word/2010/wordprocessingShape" mc:Ignorable="w14 w15 w16se w16cid wp14">
+  <w:customXmlInsRangeStart w:id="29" w:author="Daniel Serna" w:date="2019-09-23T21:54:00Z"/>
+  <w:sdt>
+    <w:sdtPr>
+      <w:id w:val="402566499"/>
+      <w:docPartObj>
+        <w:docPartGallery w:val="Page Numbers (Bottom of Page)"/>
+        <w:docPartUnique/>
+      </w:docPartObj>
+    </w:sdtPr>
+    <w:sdtEndPr>
+      <w:rPr>
+        <w:noProof/>
+      </w:rPr>
+    </w:sdtEndPr>
+    <w:sdtContent>
+      <w:customXmlInsRangeEnd w:id="29"/>
+      <w:p>
+        <w:pPr>
+          <w:pStyle w:val="Footer"/>
+          <w:jc w:val="right"/>
+          <w:rPr>
+            <w:ins w:id="30" w:author="Daniel Serna" w:date="2019-09-23T21:54:00Z"/>
+          </w:rPr>
+        </w:pPr>
+        <w:ins w:id="31" w:author="Daniel Serna" w:date="2019-09-23T21:54:00Z">
+          <w:r>
+            <w:fldChar w:fldCharType="begin"/>
+          </w:r>
+          <w:r>
+            <w:instrText xml:space="preserve"> PAGE   \* MERGEFORMAT </w:instrText>
+          </w:r>
+          <w:r>
+            <w:fldChar w:fldCharType="separate"/>
+          </w:r>
+          <w:r>
+            <w:rPr>
+              <w:noProof/>
+            </w:rPr>
+            <w:t>2</w:t>
+          </w:r>
+          <w:r>
+            <w:rPr>
+              <w:noProof/>
+            </w:rPr>
+            <w:fldChar w:fldCharType="end"/>
+          </w:r>
+        </w:ins>
+      </w:p>
+      <w:customXmlInsRangeStart w:id="32" w:author="Daniel Serna" w:date="2019-09-23T21:54:00Z"/>
+    </w:sdtContent>
+  </w:sdt>
+  <w:customXmlInsRangeEnd w:id="32"/>
+  <w:p>
+    <w:pPr>
+      <w:pStyle w:val="Footer"/>
+    </w:pPr>
+  </w:p>
+</w:ftr>
 </file>
 
 <file path=word/footnotes.xml><?xml version="1.0" encoding="utf-8"?>
@@ -10954,6 +11171,14 @@
 </w:numbering>
 </file>
 
+<file path=word/people.xml><?xml version="1.0" encoding="utf-8"?>
+<w15:people xmlns:wpc="http://schemas.microsoft.com/office/word/2010/wordprocessingCanvas" xmlns:cx="http://schemas.microsoft.com/office/drawing/2014/chartex" xmlns:cx1="http://schemas.microsoft.com/office/drawing/2015/9/8/chartex" xmlns:cx2="http://schemas.microsoft.com/office/drawing/2015/10/21/chartex" xmlns:cx3="http://schemas.microsoft.com/office/drawing/2016/5/9/chartex" xmlns:cx4="http://schemas.microsoft.com/office/drawing/2016/5/10/chartex" xmlns:cx5="http://schemas.microsoft.com/office/drawing/2016/5/11/chartex" xmlns:cx6="http://schemas.microsoft.com/office/drawing/2016/5/12/chartex" xmlns:cx7="http://schemas.microsoft.com/office/drawing/2016/5/13/chartex" xmlns:cx8="http://schemas.microsoft.com/office/drawing/2016/5/14/chartex" xmlns:mc="http://schemas.openxmlformats.org/markup-compatibility/2006" xmlns:aink="http://schemas.microsoft.com/office/drawing/2016/ink" xmlns:am3d="http://schemas.microsoft.com/office/drawing/2017/model3d" xmlns:o="urn:schemas-microsoft-com:office:office" xmlns:r="http://schemas.openxmlformats.org/officeDocument/2006/relationships" xmlns:m="http://schemas.openxmlformats.org/officeDocument/2006/math" xmlns:v="urn:schemas-microsoft-com:vml" xmlns:wp14="http://schemas.microsoft.com/office/word/2010/wordprocessingDrawing" xmlns:wp="http://schemas.openxmlformats.org/drawingml/2006/wordprocessingDrawing" xmlns:w10="urn:schemas-microsoft-com:office:word" xmlns:w="http://schemas.openxmlformats.org/wordprocessingml/2006/main" xmlns:w14="http://schemas.microsoft.com/office/word/2010/wordml" xmlns:w15="http://schemas.microsoft.com/office/word/2012/wordml" xmlns:w16cid="http://schemas.microsoft.com/office/word/2016/wordml/cid" xmlns:w16se="http://schemas.microsoft.com/office/word/2015/wordml/symex" xmlns:wpg="http://schemas.microsoft.com/office/word/2010/wordprocessingGroup" xmlns:wpi="http://schemas.microsoft.com/office/word/2010/wordprocessingInk" xmlns:wne="http://schemas.microsoft.com/office/word/2006/wordml" xmlns:wps="http://schemas.microsoft.com/office/word/2010/wordprocessingShape" mc:Ignorable="w14 w15 w16se w16cid wp14">
+  <w15:person w15:author="Daniel Serna">
+    <w15:presenceInfo w15:providerId="Windows Live" w15:userId="45353d14f4473f68"/>
+  </w15:person>
+</w15:people>
+</file>
+
 <file path=word/styles.xml><?xml version="1.0" encoding="utf-8"?>
 <w:styles xmlns:mc="http://schemas.openxmlformats.org/markup-compatibility/2006" xmlns:r="http://schemas.openxmlformats.org/officeDocument/2006/relationships" xmlns:w="http://schemas.openxmlformats.org/wordprocessingml/2006/main" xmlns:w14="http://schemas.microsoft.com/office/word/2010/wordml" xmlns:w15="http://schemas.microsoft.com/office/word/2012/wordml" xmlns:w16cid="http://schemas.microsoft.com/office/word/2016/wordml/cid" xmlns:w16se="http://schemas.microsoft.com/office/word/2015/wordml/symex" mc:Ignorable="w14 w15 w16se w16cid">
   <w:docDefaults>
@@ -10971,7 +11196,7 @@
       </w:pPr>
     </w:pPrDefault>
   </w:docDefaults>
-  <w:latentStyles w:defLockedState="0" w:defUIPriority="99" w:defSemiHidden="0" w:defUnhideWhenUsed="0" w:defQFormat="0" w:count="377">
+  <w:latentStyles w:defLockedState="0" w:defUIPriority="99" w:defSemiHidden="0" w:defUnhideWhenUsed="0" w:defQFormat="0" w:count="375">
     <w:lsdException w:name="Normal" w:uiPriority="0" w:qFormat="1"/>
     <w:lsdException w:name="heading 1" w:uiPriority="9" w:qFormat="1"/>
     <w:lsdException w:name="heading 2" w:semiHidden="1" w:uiPriority="9" w:unhideWhenUsed="1" w:qFormat="1"/>
@@ -11347,8 +11572,6 @@
     <w:lsdException w:name="Smart Hyperlink" w:semiHidden="1" w:unhideWhenUsed="1"/>
     <w:lsdException w:name="Hashtag" w:semiHidden="1" w:unhideWhenUsed="1"/>
     <w:lsdException w:name="Unresolved Mention" w:semiHidden="1" w:unhideWhenUsed="1"/>
-    <w:lsdException w:name="Smart Link" w:semiHidden="1" w:unhideWhenUsed="1"/>
-    <w:lsdException w:name="Smart Link Error" w:semiHidden="1" w:unhideWhenUsed="1"/>
   </w:latentStyles>
   <w:style w:type="paragraph" w:default="1" w:styleId="Normal">
     <w:name w:val="Normal"/>
@@ -11823,6 +12046,80 @@
     <w:unhideWhenUsed/>
     <w:rsid w:val="002869F4"/>
   </w:style>
+  <w:style w:type="paragraph" w:styleId="BalloonText">
+    <w:name w:val="Balloon Text"/>
+    <w:basedOn w:val="Normal"/>
+    <w:link w:val="BalloonTextChar"/>
+    <w:uiPriority w:val="99"/>
+    <w:semiHidden/>
+    <w:unhideWhenUsed/>
+    <w:rsid w:val="007D0417"/>
+    <w:pPr>
+      <w:spacing w:after="0" w:line="240" w:lineRule="auto"/>
+    </w:pPr>
+    <w:rPr>
+      <w:rFonts w:ascii="Segoe UI" w:hAnsi="Segoe UI" w:cs="Segoe UI"/>
+      <w:sz w:val="18"/>
+      <w:szCs w:val="18"/>
+    </w:rPr>
+  </w:style>
+  <w:style w:type="character" w:customStyle="1" w:styleId="BalloonTextChar">
+    <w:name w:val="Balloon Text Char"/>
+    <w:basedOn w:val="DefaultParagraphFont"/>
+    <w:link w:val="BalloonText"/>
+    <w:uiPriority w:val="99"/>
+    <w:semiHidden/>
+    <w:rsid w:val="007D0417"/>
+    <w:rPr>
+      <w:rFonts w:ascii="Segoe UI" w:hAnsi="Segoe UI" w:cs="Segoe UI"/>
+      <w:sz w:val="18"/>
+      <w:szCs w:val="18"/>
+    </w:rPr>
+  </w:style>
+  <w:style w:type="paragraph" w:styleId="Header">
+    <w:name w:val="header"/>
+    <w:basedOn w:val="Normal"/>
+    <w:link w:val="HeaderChar"/>
+    <w:uiPriority w:val="99"/>
+    <w:unhideWhenUsed/>
+    <w:rsid w:val="00E4273C"/>
+    <w:pPr>
+      <w:tabs>
+        <w:tab w:val="center" w:pos="4680"/>
+        <w:tab w:val="right" w:pos="9360"/>
+      </w:tabs>
+      <w:spacing w:after="0" w:line="240" w:lineRule="auto"/>
+    </w:pPr>
+  </w:style>
+  <w:style w:type="character" w:customStyle="1" w:styleId="HeaderChar">
+    <w:name w:val="Header Char"/>
+    <w:basedOn w:val="DefaultParagraphFont"/>
+    <w:link w:val="Header"/>
+    <w:uiPriority w:val="99"/>
+    <w:rsid w:val="00E4273C"/>
+  </w:style>
+  <w:style w:type="paragraph" w:styleId="Footer">
+    <w:name w:val="footer"/>
+    <w:basedOn w:val="Normal"/>
+    <w:link w:val="FooterChar"/>
+    <w:uiPriority w:val="99"/>
+    <w:unhideWhenUsed/>
+    <w:rsid w:val="00E4273C"/>
+    <w:pPr>
+      <w:tabs>
+        <w:tab w:val="center" w:pos="4680"/>
+        <w:tab w:val="right" w:pos="9360"/>
+      </w:tabs>
+      <w:spacing w:after="0" w:line="240" w:lineRule="auto"/>
+    </w:pPr>
+  </w:style>
+  <w:style w:type="character" w:customStyle="1" w:styleId="FooterChar">
+    <w:name w:val="Footer Char"/>
+    <w:basedOn w:val="DefaultParagraphFont"/>
+    <w:link w:val="Footer"/>
+    <w:uiPriority w:val="99"/>
+    <w:rsid w:val="00E4273C"/>
+  </w:style>
 </w:styles>
 </file>
 
@@ -12126,7 +12423,7 @@
 </file>
 
 <file path=customXml/itemProps1.xml><?xml version="1.0" encoding="utf-8"?>
-<ds:datastoreItem xmlns:ds="http://schemas.openxmlformats.org/officeDocument/2006/customXml" ds:itemID="{AB7006DD-1156-4327-A071-C2B911EFB251}">
+<ds:datastoreItem xmlns:ds="http://schemas.openxmlformats.org/officeDocument/2006/customXml" ds:itemID="{F83AF4F1-2491-4D9B-AF79-CA20F3F8BA4C}">
   <ds:schemaRefs>
     <ds:schemaRef ds:uri="http://schemas.openxmlformats.org/officeDocument/2006/bibliography"/>
   </ds:schemaRefs>

</xml_diff>

<commit_message>
Formatting Changes - Proj 2 Submission Doc
I made formatting changes to the project 2 submission Word document.
</commit_message>
<xml_diff>
--- a/Unit 4 Case Study.docx
+++ b/Unit 4 Case Study.docx
@@ -241,7 +241,20 @@
       </w:r>
     </w:p>
     <w:p>
-      <w:r>
+      <w:pPr>
+        <w:rPr>
+          <w:ins w:id="0" w:author="Bruce Granger" w:date="2019-09-24T06:34:00Z"/>
+        </w:rPr>
+      </w:pPr>
+      <w:ins w:id="1" w:author="Bruce Granger" w:date="2019-09-24T06:34:00Z">
+        <w:r>
+          <w:br w:type="page"/>
+        </w:r>
+      </w:ins>
+    </w:p>
+    <w:p>
+      <w:r>
+        <w:lastRenderedPageBreak/>
         <w:t>As a result, this paper provides the code necessary to do the following:</w:t>
       </w:r>
     </w:p>
@@ -256,8 +269,6 @@
       <w:r>
         <w:t>Extract the data for each year and sex from 1999 through 2012 into a singular code environment.</w:t>
       </w:r>
-      <w:bookmarkStart w:id="0" w:name="_GoBack"/>
-      <w:bookmarkEnd w:id="0"/>
     </w:p>
     <w:p>
       <w:pPr>
@@ -268,7 +279,6 @@
         </w:numPr>
       </w:pPr>
       <w:r>
-        <w:lastRenderedPageBreak/>
         <w:t>Structure the data into a consistent format.</w:t>
       </w:r>
     </w:p>
@@ -306,7 +316,7 @@
       <w:r>
         <w:t>Thus, the work contained in this paper provide</w:t>
       </w:r>
-      <w:ins w:id="1" w:author="Daniel Serna" w:date="2019-09-23T21:32:00Z">
+      <w:ins w:id="2" w:author="Daniel Serna" w:date="2019-09-23T21:32:00Z">
         <w:r>
           <w:t>s</w:t>
         </w:r>
@@ -586,330 +596,22 @@
     <w:p>
       <w:pPr>
         <w:rPr>
+          <w:ins w:id="3" w:author="Bruce Granger" w:date="2019-09-24T06:34:00Z"/>
           <w:b/>
           <w:bCs/>
           <w:sz w:val="32"/>
           <w:szCs w:val="32"/>
         </w:rPr>
       </w:pPr>
-      <w:r>
-        <w:rPr>
-          <w:b/>
-          <w:bCs/>
-          <w:sz w:val="32"/>
-          <w:szCs w:val="32"/>
-        </w:rPr>
-        <w:t>3</w:t>
-      </w:r>
-      <w:r>
-        <w:rPr>
-          <w:b/>
-          <w:bCs/>
-          <w:sz w:val="32"/>
-          <w:szCs w:val="32"/>
-        </w:rPr>
-        <w:t xml:space="preserve"> Data</w:t>
-      </w:r>
-      <w:r>
-        <w:rPr>
-          <w:b/>
-          <w:bCs/>
-          <w:sz w:val="32"/>
-          <w:szCs w:val="32"/>
-        </w:rPr>
-        <w:t xml:space="preserve"> Cleansing</w:t>
-      </w:r>
-      <w:r>
-        <w:rPr>
-          <w:b/>
-          <w:bCs/>
-          <w:sz w:val="32"/>
-          <w:szCs w:val="32"/>
-        </w:rPr>
-        <w:t xml:space="preserve"> </w:t>
-      </w:r>
-      <w:r>
-        <w:rPr>
-          <w:b/>
-          <w:bCs/>
-          <w:sz w:val="32"/>
-          <w:szCs w:val="32"/>
-        </w:rPr>
-        <w:t>and Structuring</w:t>
-      </w:r>
-    </w:p>
-    <w:p>
-      <w:r>
-        <w:t xml:space="preserve">The first step to conduct </w:t>
-      </w:r>
-      <w:ins w:id="2" w:author="Daniel Serna" w:date="2019-09-23T21:35:00Z">
+      <w:ins w:id="4" w:author="Bruce Granger" w:date="2019-09-24T06:34:00Z">
         <w:r>
-          <w:t xml:space="preserve">is </w:t>
-        </w:r>
-      </w:ins>
-      <w:r>
-        <w:t>to define the data source.  This was done by providing the list of HTM calls and creating into defined objects.</w:t>
-      </w:r>
-    </w:p>
-    <w:p>
-      <w:r>
-        <w:t xml:space="preserve">The next step was to extract the data (from the HTM call objects).  Tailoring of the code was required to account for the HTM structure by year and sex.  Specific functions were built in order to extract the data (in particular the </w:t>
-      </w:r>
-      <w:proofErr w:type="spellStart"/>
-      <w:proofErr w:type="gramStart"/>
-      <w:r>
-        <w:t>htmlparse</w:t>
-      </w:r>
-      <w:proofErr w:type="spellEnd"/>
-      <w:r>
-        <w:t>(</w:t>
-      </w:r>
-      <w:proofErr w:type="gramEnd"/>
-      <w:r>
-        <w:t xml:space="preserve">) function as part of the XML library in R).  A separate extract data function </w:t>
-      </w:r>
-      <w:r>
-        <w:lastRenderedPageBreak/>
-        <w:t xml:space="preserve">was built for males versus females due to the difference in year 2009 race results.  </w:t>
-      </w:r>
-      <w:r>
-        <w:t xml:space="preserve">Another example is that for year 2001, the female results did not contain header rows or data element </w:t>
-      </w:r>
-      <w:proofErr w:type="gramStart"/>
-      <w:r>
-        <w:t>titles</w:t>
-      </w:r>
-      <w:proofErr w:type="gramEnd"/>
-      <w:r>
-        <w:t xml:space="preserve"> so this information needed to be input</w:t>
-      </w:r>
-      <w:ins w:id="3" w:author="Daniel Serna" w:date="2019-09-23T21:36:00Z">
-        <w:r>
-          <w:t xml:space="preserve"> (pulled from the men’s 2001 </w:t>
-        </w:r>
-      </w:ins>
-      <w:ins w:id="4" w:author="Daniel Serna" w:date="2019-09-23T21:37:00Z">
-        <w:r>
-          <w:t>file)</w:t>
-        </w:r>
-      </w:ins>
-      <w:r>
-        <w:t xml:space="preserve">.  </w:t>
-      </w:r>
-    </w:p>
-    <w:p>
-      <w:r>
-        <w:t>After the data was extracted and</w:t>
-      </w:r>
-      <w:ins w:id="5" w:author="Daniel Serna" w:date="2019-09-23T21:37:00Z">
-        <w:r>
-          <w:t xml:space="preserve"> fixed in a reproducible fashion</w:t>
-        </w:r>
-      </w:ins>
-      <w:del w:id="6" w:author="Daniel Serna" w:date="2019-09-23T21:37:00Z">
-        <w:r>
-          <w:delText>, in some cases, manually fixed</w:delText>
-        </w:r>
-      </w:del>
-      <w:r>
-        <w:t xml:space="preserve">, the data needed to be transformed into a </w:t>
-      </w:r>
-      <w:proofErr w:type="spellStart"/>
-      <w:r>
-        <w:t>dataframe</w:t>
-      </w:r>
-      <w:proofErr w:type="spellEnd"/>
-      <w:r>
-        <w:t xml:space="preserve"> structure.  This was the final goal – to create a usable </w:t>
-      </w:r>
-      <w:proofErr w:type="spellStart"/>
-      <w:r>
-        <w:t>dataframe</w:t>
-      </w:r>
-      <w:proofErr w:type="spellEnd"/>
-      <w:r>
-        <w:t xml:space="preserve"> structure for future analysis.</w:t>
-      </w:r>
-    </w:p>
-    <w:p>
-      <w:r>
-        <w:t xml:space="preserve">The conversion from extracted data (which was still in string format) to a </w:t>
-      </w:r>
-      <w:proofErr w:type="spellStart"/>
-      <w:r>
-        <w:t>dataframe</w:t>
-      </w:r>
-      <w:proofErr w:type="spellEnd"/>
-      <w:r>
-        <w:t xml:space="preserve"> was done by building a number of functions that included extracting the variables (data elements); removing repetitive header rows; converting time scores into a singular format; and singular data elements into individual columns (i.e., so Num and Name was not in the same </w:t>
-      </w:r>
-      <w:proofErr w:type="spellStart"/>
-      <w:r>
-        <w:t>dataframe</w:t>
-      </w:r>
-      <w:proofErr w:type="spellEnd"/>
-      <w:r>
-        <w:t xml:space="preserve"> column).  </w:t>
-      </w:r>
-      <w:proofErr w:type="gramStart"/>
-      <w:r>
-        <w:t>All of</w:t>
-      </w:r>
-      <w:proofErr w:type="gramEnd"/>
-      <w:r>
-        <w:t xml:space="preserve"> these mentioned functions were built in a </w:t>
-      </w:r>
-      <w:proofErr w:type="spellStart"/>
-      <w:r>
-        <w:t>dataframe</w:t>
-      </w:r>
-      <w:proofErr w:type="spellEnd"/>
-      <w:r>
-        <w:t xml:space="preserve"> conversion function (so they would be called when that </w:t>
-      </w:r>
-      <w:proofErr w:type="spellStart"/>
-      <w:r>
-        <w:t>dataframe</w:t>
-      </w:r>
-      <w:proofErr w:type="spellEnd"/>
-      <w:r>
-        <w:t xml:space="preserve"> conversion function was called).  The </w:t>
-      </w:r>
-      <w:proofErr w:type="spellStart"/>
-      <w:r>
-        <w:t>dataframe</w:t>
-      </w:r>
-      <w:proofErr w:type="spellEnd"/>
-      <w:r>
-        <w:t xml:space="preserve"> conversion function also ensured that various variables would be transformed into an appropriate class (e.g., integer or character).  The various functions built and utilized to perform this conversion are provided in the attached code.</w:t>
-      </w:r>
-    </w:p>
-    <w:p>
-      <w:proofErr w:type="gramStart"/>
-      <w:r>
-        <w:t>The end result</w:t>
-      </w:r>
-      <w:proofErr w:type="gramEnd"/>
-      <w:r>
-        <w:t xml:space="preserve"> was a </w:t>
-      </w:r>
-      <w:proofErr w:type="spellStart"/>
-      <w:r>
-        <w:t>dataframe</w:t>
-      </w:r>
-      <w:proofErr w:type="spellEnd"/>
-      <w:r>
-        <w:t xml:space="preserve"> </w:t>
-      </w:r>
-      <w:r>
-        <w:t xml:space="preserve">that included the following variables by runner:  year, age, name, hometown, and run time.  A separate </w:t>
-      </w:r>
-      <w:proofErr w:type="spellStart"/>
-      <w:r>
-        <w:t>dataframe</w:t>
-      </w:r>
-      <w:proofErr w:type="spellEnd"/>
-      <w:r>
-        <w:t xml:space="preserve"> was created for males and females.  </w:t>
-      </w:r>
-      <w:r>
-        <w:t xml:space="preserve">After the </w:t>
-      </w:r>
-      <w:proofErr w:type="spellStart"/>
-      <w:r>
-        <w:t>dataframes</w:t>
-      </w:r>
-      <w:proofErr w:type="spellEnd"/>
-      <w:r>
-        <w:t xml:space="preserve"> were created, “NA” age results were also eliminated (removing the entire runner records where age was not available).  </w:t>
-      </w:r>
-      <w:ins w:id="7" w:author="Daniel Serna" w:date="2019-09-23T21:39:00Z">
-        <w:r>
-          <w:t>It is importan</w:t>
-        </w:r>
-      </w:ins>
-      <w:ins w:id="8" w:author="Daniel Serna" w:date="2019-09-23T21:40:00Z">
-        <w:r>
-          <w:t xml:space="preserve">t to note that the “NA” age </w:t>
-        </w:r>
-      </w:ins>
-      <w:ins w:id="9" w:author="Daniel Serna" w:date="2019-09-23T21:41:00Z">
-        <w:r>
-          <w:t>records</w:t>
-        </w:r>
-      </w:ins>
-      <w:ins w:id="10" w:author="Daniel Serna" w:date="2019-09-23T21:40:00Z">
-        <w:r>
-          <w:t xml:space="preserve"> were a result of missing data and not a flaw in data processing. The team verified the data was missing from the input data.</w:t>
-        </w:r>
-      </w:ins>
-      <w:ins w:id="11" w:author="Daniel Serna" w:date="2019-09-23T21:41:00Z">
-        <w:r>
-          <w:t xml:space="preserve"> </w:t>
-        </w:r>
-      </w:ins>
-      <w:r>
-        <w:t>This last step, removing the “NA” results by age was done because age was determined to be a key variable of interest for most analyses that would be accomplished (i.e., without this variable, the user would likely not be interested in considering the runner results).</w:t>
-      </w:r>
-      <w:ins w:id="12" w:author="Daniel Serna" w:date="2019-09-23T21:41:00Z">
-        <w:r>
-          <w:t xml:space="preserve"> A total of 2</w:t>
-        </w:r>
-      </w:ins>
-      <w:ins w:id="13" w:author="Daniel Serna" w:date="2019-09-23T21:50:00Z">
-        <w:r>
-          <w:t>3</w:t>
-        </w:r>
-      </w:ins>
-      <w:ins w:id="14" w:author="Daniel Serna" w:date="2019-09-23T21:41:00Z">
-        <w:r>
-          <w:t xml:space="preserve"> men records and 21 women records were removed due to “NA” ages. This is a small subset compared to the total number of records.</w:t>
-        </w:r>
-      </w:ins>
-    </w:p>
-    <w:p>
-      <w:r>
-        <w:t xml:space="preserve">These </w:t>
-      </w:r>
-      <w:proofErr w:type="spellStart"/>
-      <w:r>
-        <w:t>dataframes</w:t>
-      </w:r>
-      <w:proofErr w:type="spellEnd"/>
-      <w:r>
-        <w:t xml:space="preserve"> were finally written into ‘.csv’ files for </w:t>
-      </w:r>
-      <w:del w:id="15" w:author="Daniel Serna" w:date="2019-09-23T21:42:00Z">
-        <w:r>
-          <w:delText>user consumption</w:delText>
-        </w:r>
-      </w:del>
-      <w:ins w:id="16" w:author="Daniel Serna" w:date="2019-09-23T21:42:00Z">
-        <w:r>
-          <w:t>quicker future consumption</w:t>
-        </w:r>
-      </w:ins>
-      <w:r>
-        <w:t>.</w:t>
-      </w:r>
-      <w:del w:id="17" w:author="Daniel Serna" w:date="2019-09-23T21:42:00Z">
-        <w:r>
-          <w:delText xml:space="preserve">  </w:delText>
-        </w:r>
-      </w:del>
-      <w:ins w:id="18" w:author="Daniel Serna" w:date="2019-09-23T21:42:00Z">
-        <w:r>
-          <w:t xml:space="preserve"> The </w:t>
-        </w:r>
-      </w:ins>
-      <w:ins w:id="19" w:author="Daniel Serna" w:date="2019-09-23T21:43:00Z">
-        <w:r>
-          <w:t>creation of .csv files is not a necessity as the code is written in a reproducible fashion.</w:t>
-        </w:r>
-      </w:ins>
-      <w:ins w:id="20" w:author="Daniel Serna" w:date="2019-09-23T21:44:00Z">
-        <w:r>
-          <w:t xml:space="preserve"> However, the team decided using .csv files would speed up future analysis.</w:t>
+          <w:rPr>
+            <w:b/>
+            <w:bCs/>
+            <w:sz w:val="32"/>
+            <w:szCs w:val="32"/>
+          </w:rPr>
+          <w:br w:type="page"/>
         </w:r>
       </w:ins>
     </w:p>
@@ -929,7 +631,26 @@
           <w:sz w:val="32"/>
           <w:szCs w:val="32"/>
         </w:rPr>
-        <w:t>4</w:t>
+        <w:lastRenderedPageBreak/>
+        <w:t>3</w:t>
+      </w:r>
+      <w:r>
+        <w:rPr>
+          <w:b/>
+          <w:bCs/>
+          <w:sz w:val="32"/>
+          <w:szCs w:val="32"/>
+        </w:rPr>
+        <w:t xml:space="preserve"> Data</w:t>
+      </w:r>
+      <w:r>
+        <w:rPr>
+          <w:b/>
+          <w:bCs/>
+          <w:sz w:val="32"/>
+          <w:szCs w:val="32"/>
+        </w:rPr>
+        <w:t xml:space="preserve"> Cleansing</w:t>
       </w:r>
       <w:r>
         <w:rPr>
@@ -947,7 +668,297 @@
           <w:sz w:val="32"/>
           <w:szCs w:val="32"/>
         </w:rPr>
-        <w:t>EDA</w:t>
+        <w:t>and Structuring</w:t>
+      </w:r>
+    </w:p>
+    <w:p>
+      <w:r>
+        <w:t xml:space="preserve">The first step to conduct </w:t>
+      </w:r>
+      <w:ins w:id="5" w:author="Daniel Serna" w:date="2019-09-23T21:35:00Z">
+        <w:r>
+          <w:t xml:space="preserve">is </w:t>
+        </w:r>
+      </w:ins>
+      <w:r>
+        <w:t>to define the data source.  This was done by providing the list of HTM calls and creating into defined objects.</w:t>
+      </w:r>
+    </w:p>
+    <w:p>
+      <w:r>
+        <w:t xml:space="preserve">The next step was to extract the data (from the HTM call objects).  Tailoring of the code was required to account for the HTM structure by year and sex.  Specific functions were built in order to extract the data (in particular the </w:t>
+      </w:r>
+      <w:proofErr w:type="spellStart"/>
+      <w:proofErr w:type="gramStart"/>
+      <w:r>
+        <w:t>htmlparse</w:t>
+      </w:r>
+      <w:proofErr w:type="spellEnd"/>
+      <w:r>
+        <w:t>(</w:t>
+      </w:r>
+      <w:proofErr w:type="gramEnd"/>
+      <w:r>
+        <w:t xml:space="preserve">) function as part of the XML library in R).  A separate extract data function was built for males versus females due to the difference in year 2009 race results.  </w:t>
+      </w:r>
+      <w:r>
+        <w:t xml:space="preserve">Another example is that for year 2001, the female results did not contain header rows or data element </w:t>
+      </w:r>
+      <w:proofErr w:type="gramStart"/>
+      <w:r>
+        <w:t>titles</w:t>
+      </w:r>
+      <w:proofErr w:type="gramEnd"/>
+      <w:r>
+        <w:t xml:space="preserve"> so this information needed to be input</w:t>
+      </w:r>
+      <w:ins w:id="6" w:author="Daniel Serna" w:date="2019-09-23T21:36:00Z">
+        <w:r>
+          <w:t xml:space="preserve"> (pulled from the men’s 2001 </w:t>
+        </w:r>
+      </w:ins>
+      <w:ins w:id="7" w:author="Daniel Serna" w:date="2019-09-23T21:37:00Z">
+        <w:r>
+          <w:t>file)</w:t>
+        </w:r>
+      </w:ins>
+      <w:r>
+        <w:t xml:space="preserve">.  </w:t>
+      </w:r>
+    </w:p>
+    <w:p>
+      <w:r>
+        <w:t>After the data was extracted and</w:t>
+      </w:r>
+      <w:ins w:id="8" w:author="Daniel Serna" w:date="2019-09-23T21:37:00Z">
+        <w:r>
+          <w:t xml:space="preserve"> fixed in a reproducible fashion</w:t>
+        </w:r>
+      </w:ins>
+      <w:del w:id="9" w:author="Daniel Serna" w:date="2019-09-23T21:37:00Z">
+        <w:r>
+          <w:delText>, in some cases, manually fixed</w:delText>
+        </w:r>
+      </w:del>
+      <w:r>
+        <w:t xml:space="preserve">, the data needed to be transformed into a </w:t>
+      </w:r>
+      <w:proofErr w:type="spellStart"/>
+      <w:r>
+        <w:t>dataframe</w:t>
+      </w:r>
+      <w:proofErr w:type="spellEnd"/>
+      <w:r>
+        <w:t xml:space="preserve"> structure.  This was the final goal – to create a usable </w:t>
+      </w:r>
+      <w:proofErr w:type="spellStart"/>
+      <w:r>
+        <w:t>dataframe</w:t>
+      </w:r>
+      <w:proofErr w:type="spellEnd"/>
+      <w:r>
+        <w:t xml:space="preserve"> structure for future analysis.</w:t>
+      </w:r>
+    </w:p>
+    <w:p>
+      <w:r>
+        <w:t xml:space="preserve">The conversion from extracted data (which was still in string format) to a </w:t>
+      </w:r>
+      <w:proofErr w:type="spellStart"/>
+      <w:r>
+        <w:t>dataframe</w:t>
+      </w:r>
+      <w:proofErr w:type="spellEnd"/>
+      <w:r>
+        <w:t xml:space="preserve"> was done by building a number of functions that included extracting the variables (data elements); removing repetitive header rows; converting time scores into a singular format; and singular data elements into individual columns (i.e., so Num and Name was not in the same </w:t>
+      </w:r>
+      <w:proofErr w:type="spellStart"/>
+      <w:r>
+        <w:t>dataframe</w:t>
+      </w:r>
+      <w:proofErr w:type="spellEnd"/>
+      <w:r>
+        <w:t xml:space="preserve"> column).  </w:t>
+      </w:r>
+      <w:proofErr w:type="gramStart"/>
+      <w:r>
+        <w:t>All of</w:t>
+      </w:r>
+      <w:proofErr w:type="gramEnd"/>
+      <w:r>
+        <w:t xml:space="preserve"> these mentioned functions were built in a </w:t>
+      </w:r>
+      <w:proofErr w:type="spellStart"/>
+      <w:r>
+        <w:t>dataframe</w:t>
+      </w:r>
+      <w:proofErr w:type="spellEnd"/>
+      <w:r>
+        <w:t xml:space="preserve"> conversion function (so they would be called when that </w:t>
+      </w:r>
+      <w:proofErr w:type="spellStart"/>
+      <w:r>
+        <w:t>dataframe</w:t>
+      </w:r>
+      <w:proofErr w:type="spellEnd"/>
+      <w:r>
+        <w:t xml:space="preserve"> conversion function was called).  The </w:t>
+      </w:r>
+      <w:proofErr w:type="spellStart"/>
+      <w:r>
+        <w:t>dataframe</w:t>
+      </w:r>
+      <w:proofErr w:type="spellEnd"/>
+      <w:r>
+        <w:t xml:space="preserve"> conversion function also ensured that various variables would be transformed into an appropriate class (e.g., integer or character).  The various functions built and utilized to perform this conversion are provided in the attached code.</w:t>
+      </w:r>
+    </w:p>
+    <w:p>
+      <w:proofErr w:type="gramStart"/>
+      <w:r>
+        <w:t>The end result</w:t>
+      </w:r>
+      <w:proofErr w:type="gramEnd"/>
+      <w:r>
+        <w:t xml:space="preserve"> was a </w:t>
+      </w:r>
+      <w:proofErr w:type="spellStart"/>
+      <w:r>
+        <w:t>dataframe</w:t>
+      </w:r>
+      <w:proofErr w:type="spellEnd"/>
+      <w:r>
+        <w:t xml:space="preserve"> </w:t>
+      </w:r>
+      <w:r>
+        <w:t xml:space="preserve">that included the following variables by runner:  year, age, name, hometown, and run time.  A separate </w:t>
+      </w:r>
+      <w:proofErr w:type="spellStart"/>
+      <w:r>
+        <w:t>dataframe</w:t>
+      </w:r>
+      <w:proofErr w:type="spellEnd"/>
+      <w:r>
+        <w:t xml:space="preserve"> was created for males and females.  </w:t>
+      </w:r>
+      <w:r>
+        <w:t xml:space="preserve">After the </w:t>
+      </w:r>
+      <w:proofErr w:type="spellStart"/>
+      <w:r>
+        <w:t>dataframes</w:t>
+      </w:r>
+      <w:proofErr w:type="spellEnd"/>
+      <w:r>
+        <w:t xml:space="preserve"> were created, “NA” age results were also eliminated (removing the entire runner records where age was not available).  </w:t>
+      </w:r>
+      <w:ins w:id="10" w:author="Daniel Serna" w:date="2019-09-23T21:39:00Z">
+        <w:r>
+          <w:t>It is importan</w:t>
+        </w:r>
+      </w:ins>
+      <w:ins w:id="11" w:author="Daniel Serna" w:date="2019-09-23T21:40:00Z">
+        <w:r>
+          <w:t xml:space="preserve">t to note that the “NA” age </w:t>
+        </w:r>
+      </w:ins>
+      <w:ins w:id="12" w:author="Daniel Serna" w:date="2019-09-23T21:41:00Z">
+        <w:r>
+          <w:t>records</w:t>
+        </w:r>
+      </w:ins>
+      <w:ins w:id="13" w:author="Daniel Serna" w:date="2019-09-23T21:40:00Z">
+        <w:r>
+          <w:t xml:space="preserve"> were a result of missing data and not a flaw in data processing. The team verified the data was missing from the input data.</w:t>
+        </w:r>
+      </w:ins>
+      <w:ins w:id="14" w:author="Daniel Serna" w:date="2019-09-23T21:41:00Z">
+        <w:r>
+          <w:t xml:space="preserve"> </w:t>
+        </w:r>
+      </w:ins>
+      <w:r>
+        <w:t>This last step, removing the “NA” results by age was done because age was determined to be a key variable of interest for most analyses that would be accomplished (i.e., without this variable, the user would likely not be interested in considering the runner results).</w:t>
+      </w:r>
+      <w:ins w:id="15" w:author="Daniel Serna" w:date="2019-09-23T21:41:00Z">
+        <w:r>
+          <w:t xml:space="preserve"> A total of 2</w:t>
+        </w:r>
+      </w:ins>
+      <w:ins w:id="16" w:author="Daniel Serna" w:date="2019-09-23T21:50:00Z">
+        <w:r>
+          <w:t>3</w:t>
+        </w:r>
+      </w:ins>
+      <w:ins w:id="17" w:author="Daniel Serna" w:date="2019-09-23T21:41:00Z">
+        <w:r>
+          <w:t xml:space="preserve"> men records and 21 women records were removed due to “NA” ages. This is a small subset compared to the total number of records.</w:t>
+        </w:r>
+      </w:ins>
+    </w:p>
+    <w:p>
+      <w:r>
+        <w:t xml:space="preserve">These </w:t>
+      </w:r>
+      <w:proofErr w:type="spellStart"/>
+      <w:r>
+        <w:t>dataframes</w:t>
+      </w:r>
+      <w:proofErr w:type="spellEnd"/>
+      <w:r>
+        <w:t xml:space="preserve"> were finally written into ‘.csv’ files for </w:t>
+      </w:r>
+      <w:del w:id="18" w:author="Daniel Serna" w:date="2019-09-23T21:42:00Z">
+        <w:r>
+          <w:delText>user consumption</w:delText>
+        </w:r>
+      </w:del>
+      <w:ins w:id="19" w:author="Daniel Serna" w:date="2019-09-23T21:42:00Z">
+        <w:r>
+          <w:t>quicker future consumption</w:t>
+        </w:r>
+      </w:ins>
+      <w:r>
+        <w:t>.</w:t>
+      </w:r>
+      <w:del w:id="20" w:author="Daniel Serna" w:date="2019-09-23T21:42:00Z">
+        <w:r>
+          <w:delText xml:space="preserve">  </w:delText>
+        </w:r>
+      </w:del>
+      <w:ins w:id="21" w:author="Daniel Serna" w:date="2019-09-23T21:42:00Z">
+        <w:r>
+          <w:t xml:space="preserve"> The </w:t>
+        </w:r>
+      </w:ins>
+      <w:ins w:id="22" w:author="Daniel Serna" w:date="2019-09-23T21:43:00Z">
+        <w:r>
+          <w:t>creation of .csv files is not a necessity as the code is written in a reproducible fashion.</w:t>
+        </w:r>
+      </w:ins>
+      <w:ins w:id="23" w:author="Daniel Serna" w:date="2019-09-23T21:44:00Z">
+        <w:r>
+          <w:t xml:space="preserve"> However, the team decided using .csv files would speed up future analysis.</w:t>
+        </w:r>
+      </w:ins>
+    </w:p>
+    <w:p>
+      <w:pPr>
+        <w:rPr>
+          <w:b/>
+          <w:bCs/>
+          <w:sz w:val="32"/>
+          <w:szCs w:val="32"/>
+        </w:rPr>
+      </w:pPr>
+      <w:r>
+        <w:rPr>
+          <w:b/>
+          <w:bCs/>
+          <w:sz w:val="32"/>
+          <w:szCs w:val="32"/>
+        </w:rPr>
+        <w:t>4</w:t>
       </w:r>
       <w:r>
         <w:rPr>
@@ -958,6 +969,24 @@
         </w:rPr>
         <w:t xml:space="preserve"> </w:t>
       </w:r>
+      <w:r>
+        <w:rPr>
+          <w:b/>
+          <w:bCs/>
+          <w:sz w:val="32"/>
+          <w:szCs w:val="32"/>
+        </w:rPr>
+        <w:t>EDA</w:t>
+      </w:r>
+      <w:r>
+        <w:rPr>
+          <w:b/>
+          <w:bCs/>
+          <w:sz w:val="32"/>
+          <w:szCs w:val="32"/>
+        </w:rPr>
+        <w:t xml:space="preserve"> </w:t>
+      </w:r>
     </w:p>
     <w:p>
       <w:r>
@@ -981,7 +1010,11 @@
         <w:t>84 plots</w:t>
       </w:r>
       <w:r>
-        <w:t xml:space="preserve"> for males and 84 plots for females (168) in total</w:t>
+        <w:t xml:space="preserve"> for males and 84 plots for females </w:t>
+      </w:r>
+      <w:r>
+        <w:lastRenderedPageBreak/>
+        <w:t>(168) in total</w:t>
       </w:r>
       <w:r>
         <w:t xml:space="preserve">.  </w:t>
@@ -1001,15 +1034,35 @@
       </w:r>
     </w:p>
     <w:p>
+      <w:pPr>
+        <w:rPr>
+          <w:del w:id="24" w:author="Bruce Granger" w:date="2019-09-24T06:35:00Z"/>
+        </w:rPr>
+      </w:pPr>
       <w:r>
         <w:rPr>
           <w:noProof/>
         </w:rPr>
-        <w:lastRenderedPageBreak/>
         <w:drawing>
-          <wp:inline distT="0" distB="0" distL="0" distR="0" wp14:anchorId="17F72732" wp14:editId="7C60F500">
-            <wp:extent cx="3105150" cy="3105150"/>
+          <wp:anchor distT="0" distB="0" distL="114300" distR="114300" simplePos="0" relativeHeight="251658240" behindDoc="1" locked="0" layoutInCell="1" allowOverlap="1" wp14:anchorId="17F72732" wp14:editId="5589FFC8">
+            <wp:simplePos x="0" y="0"/>
+            <wp:positionH relativeFrom="margin">
+              <wp:align>left</wp:align>
+            </wp:positionH>
+            <wp:positionV relativeFrom="paragraph">
+              <wp:posOffset>-2540</wp:posOffset>
+            </wp:positionV>
+            <wp:extent cx="2838450" cy="2838450"/>
             <wp:effectExtent l="0" t="0" r="0" b="0"/>
+            <wp:wrapTight wrapText="bothSides">
+              <wp:wrapPolygon edited="0">
+                <wp:start x="0" y="0"/>
+                <wp:lineTo x="0" y="21455"/>
+                <wp:lineTo x="21455" y="21455"/>
+                <wp:lineTo x="21455" y="0"/>
+                <wp:lineTo x="0" y="0"/>
+              </wp:wrapPolygon>
+            </wp:wrapTight>
             <wp:docPr id="1" name="Picture 1"/>
             <wp:cNvGraphicFramePr>
               <a:graphicFrameLocks xmlns:a="http://schemas.openxmlformats.org/drawingml/2006/main" noChangeAspect="1"/>
@@ -1039,7 +1092,7 @@
                   <pic:spPr bwMode="auto">
                     <a:xfrm>
                       <a:off x="0" y="0"/>
-                      <a:ext cx="3105150" cy="3105150"/>
+                      <a:ext cx="2838450" cy="2838450"/>
                     </a:xfrm>
                     <a:prstGeom prst="rect">
                       <a:avLst/>
@@ -1052,7 +1105,13 @@
                 </pic:pic>
               </a:graphicData>
             </a:graphic>
-          </wp:inline>
+            <wp14:sizeRelH relativeFrom="margin">
+              <wp14:pctWidth>0</wp14:pctWidth>
+            </wp14:sizeRelH>
+            <wp14:sizeRelV relativeFrom="margin">
+              <wp14:pctHeight>0</wp14:pctHeight>
+            </wp14:sizeRelV>
+          </wp:anchor>
         </w:drawing>
       </w:r>
     </w:p>
@@ -1134,19 +1193,53 @@
     </w:p>
     <w:p/>
     <w:p>
+      <w:pPr>
+        <w:rPr>
+          <w:ins w:id="25" w:author="Bruce Granger" w:date="2019-09-24T06:38:00Z"/>
+        </w:rPr>
+      </w:pPr>
       <w:r>
         <w:t>Now let’s consider the density plots for women.</w:t>
       </w:r>
+    </w:p>
+    <w:p>
+      <w:pPr>
+        <w:rPr>
+          <w:ins w:id="26" w:author="Bruce Granger" w:date="2019-09-24T06:38:00Z"/>
+        </w:rPr>
+      </w:pPr>
+      <w:ins w:id="27" w:author="Bruce Granger" w:date="2019-09-24T06:38:00Z">
+        <w:r>
+          <w:br w:type="page"/>
+        </w:r>
+      </w:ins>
     </w:p>
     <w:p>
       <w:r>
         <w:rPr>
           <w:noProof/>
         </w:rPr>
+        <w:lastRenderedPageBreak/>
         <w:drawing>
-          <wp:inline distT="0" distB="0" distL="0" distR="0" wp14:anchorId="57C59A3C" wp14:editId="614F4185">
-            <wp:extent cx="2371407" cy="2371407"/>
+          <wp:anchor distT="0" distB="0" distL="114300" distR="114300" simplePos="0" relativeHeight="251659264" behindDoc="1" locked="0" layoutInCell="1" allowOverlap="1" wp14:anchorId="57C59A3C" wp14:editId="439ED560">
+            <wp:simplePos x="0" y="0"/>
+            <wp:positionH relativeFrom="margin">
+              <wp:align>left</wp:align>
+            </wp:positionH>
+            <wp:positionV relativeFrom="paragraph">
+              <wp:posOffset>285750</wp:posOffset>
+            </wp:positionV>
+            <wp:extent cx="2743200" cy="2743200"/>
             <wp:effectExtent l="0" t="0" r="0" b="0"/>
+            <wp:wrapTight wrapText="bothSides">
+              <wp:wrapPolygon edited="0">
+                <wp:start x="0" y="0"/>
+                <wp:lineTo x="0" y="21450"/>
+                <wp:lineTo x="21450" y="21450"/>
+                <wp:lineTo x="21450" y="0"/>
+                <wp:lineTo x="0" y="0"/>
+              </wp:wrapPolygon>
+            </wp:wrapTight>
             <wp:docPr id="5" name="Picture 5"/>
             <wp:cNvGraphicFramePr>
               <a:graphicFrameLocks xmlns:a="http://schemas.openxmlformats.org/drawingml/2006/main" noChangeAspect="1"/>
@@ -1176,7 +1269,7 @@
                   <pic:spPr bwMode="auto">
                     <a:xfrm>
                       <a:off x="0" y="0"/>
-                      <a:ext cx="2381241" cy="2381241"/>
+                      <a:ext cx="2743200" cy="2743200"/>
                     </a:xfrm>
                     <a:prstGeom prst="rect">
                       <a:avLst/>
@@ -1189,9 +1282,22 @@
                 </pic:pic>
               </a:graphicData>
             </a:graphic>
-          </wp:inline>
+            <wp14:sizeRelH relativeFrom="margin">
+              <wp14:pctWidth>0</wp14:pctWidth>
+            </wp14:sizeRelH>
+            <wp14:sizeRelV relativeFrom="margin">
+              <wp14:pctHeight>0</wp14:pctHeight>
+            </wp14:sizeRelV>
+          </wp:anchor>
         </w:drawing>
       </w:r>
+    </w:p>
+    <w:p>
+      <w:pPr>
+        <w:rPr>
+          <w:del w:id="28" w:author="Bruce Granger" w:date="2019-09-24T06:39:00Z"/>
+        </w:rPr>
+      </w:pPr>
     </w:p>
     <w:p>
       <w:r>
@@ -1199,9 +1305,9 @@
           <w:noProof/>
         </w:rPr>
         <w:drawing>
-          <wp:inline distT="0" distB="0" distL="0" distR="0" wp14:anchorId="7D2F1388" wp14:editId="578380A1">
-            <wp:extent cx="2647950" cy="2647950"/>
-            <wp:effectExtent l="0" t="0" r="0" b="0"/>
+          <wp:inline distT="0" distB="0" distL="0" distR="0" wp14:anchorId="7D2F1388" wp14:editId="74184720">
+            <wp:extent cx="2752725" cy="2752725"/>
+            <wp:effectExtent l="0" t="0" r="9525" b="9525"/>
             <wp:docPr id="6" name="Picture 6"/>
             <wp:cNvGraphicFramePr>
               <a:graphicFrameLocks xmlns:a="http://schemas.openxmlformats.org/drawingml/2006/main" noChangeAspect="1"/>
@@ -1231,7 +1337,7 @@
                   <pic:spPr bwMode="auto">
                     <a:xfrm>
                       <a:off x="0" y="0"/>
-                      <a:ext cx="2660215" cy="2660215"/>
+                      <a:ext cx="2765474" cy="2765474"/>
                     </a:xfrm>
                     <a:prstGeom prst="rect">
                       <a:avLst/>
@@ -1268,12 +1374,12 @@
       <w:r>
         <w:t xml:space="preserve"> runners that were well behind the group under the largest part of the curve (even taking three times as long to complete as the fastest runners).  Using common sense </w:t>
       </w:r>
-      <w:ins w:id="21" w:author="Daniel Serna" w:date="2019-09-23T21:46:00Z">
+      <w:ins w:id="29" w:author="Daniel Serna" w:date="2019-09-23T21:46:00Z">
         <w:r>
           <w:t>m</w:t>
         </w:r>
       </w:ins>
-      <w:del w:id="22" w:author="Daniel Serna" w:date="2019-09-23T21:46:00Z">
+      <w:del w:id="30" w:author="Daniel Serna" w:date="2019-09-23T21:46:00Z">
         <w:r>
           <w:delText>l</w:delText>
         </w:r>
@@ -1283,31 +1389,43 @@
       </w:r>
     </w:p>
     <w:p>
-      <w:r>
-        <w:t xml:space="preserve">Let’s consider the </w:t>
-      </w:r>
-      <w:proofErr w:type="spellStart"/>
-      <w:r>
-        <w:t>bloxplot</w:t>
-      </w:r>
-      <w:proofErr w:type="spellEnd"/>
-      <w:r>
-        <w:t xml:space="preserve"> results which are provided across all years.</w:t>
-      </w:r>
-    </w:p>
-    <w:p>
-      <w:r>
-        <w:lastRenderedPageBreak/>
-        <w:t xml:space="preserve"> </w:t>
-      </w:r>
+      <w:pPr>
+        <w:rPr>
+          <w:ins w:id="31" w:author="Bruce Granger" w:date="2019-09-24T06:41:00Z"/>
+        </w:rPr>
+      </w:pPr>
+      <w:ins w:id="32" w:author="Bruce Granger" w:date="2019-09-24T06:41:00Z">
+        <w:r>
+          <w:br w:type="page"/>
+        </w:r>
+      </w:ins>
+    </w:p>
+    <w:p>
       <w:r>
         <w:rPr>
           <w:noProof/>
         </w:rPr>
+        <w:lastRenderedPageBreak/>
         <w:drawing>
-          <wp:inline distT="0" distB="0" distL="0" distR="0" wp14:anchorId="44ABAE26" wp14:editId="00E9F565">
-            <wp:extent cx="2752725" cy="2752725"/>
+          <wp:anchor distT="0" distB="0" distL="114300" distR="114300" simplePos="0" relativeHeight="251660288" behindDoc="1" locked="0" layoutInCell="1" allowOverlap="1" wp14:anchorId="44ABAE26" wp14:editId="100F7174">
+            <wp:simplePos x="0" y="0"/>
+            <wp:positionH relativeFrom="margin">
+              <wp:align>left</wp:align>
+            </wp:positionH>
+            <wp:positionV relativeFrom="paragraph">
+              <wp:posOffset>273050</wp:posOffset>
+            </wp:positionV>
+            <wp:extent cx="2905125" cy="2905125"/>
             <wp:effectExtent l="0" t="0" r="9525" b="9525"/>
+            <wp:wrapTight wrapText="bothSides">
+              <wp:wrapPolygon edited="0">
+                <wp:start x="0" y="0"/>
+                <wp:lineTo x="0" y="21529"/>
+                <wp:lineTo x="21529" y="21529"/>
+                <wp:lineTo x="21529" y="0"/>
+                <wp:lineTo x="0" y="0"/>
+              </wp:wrapPolygon>
+            </wp:wrapTight>
             <wp:docPr id="3" name="Picture 3"/>
             <wp:cNvGraphicFramePr>
               <a:graphicFrameLocks xmlns:a="http://schemas.openxmlformats.org/drawingml/2006/main" noChangeAspect="1"/>
@@ -1337,7 +1455,7 @@
                   <pic:spPr bwMode="auto">
                     <a:xfrm>
                       <a:off x="0" y="0"/>
-                      <a:ext cx="2752725" cy="2752725"/>
+                      <a:ext cx="2905125" cy="2905125"/>
                     </a:xfrm>
                     <a:prstGeom prst="rect">
                       <a:avLst/>
@@ -1350,8 +1468,35 @@
                 </pic:pic>
               </a:graphicData>
             </a:graphic>
-          </wp:inline>
+            <wp14:sizeRelH relativeFrom="margin">
+              <wp14:pctWidth>0</wp14:pctWidth>
+            </wp14:sizeRelH>
+            <wp14:sizeRelV relativeFrom="margin">
+              <wp14:pctHeight>0</wp14:pctHeight>
+            </wp14:sizeRelV>
+          </wp:anchor>
         </w:drawing>
+      </w:r>
+      <w:r>
+        <w:t xml:space="preserve">Let’s consider the </w:t>
+      </w:r>
+      <w:proofErr w:type="spellStart"/>
+      <w:r>
+        <w:t>bloxplot</w:t>
+      </w:r>
+      <w:proofErr w:type="spellEnd"/>
+      <w:r>
+        <w:t xml:space="preserve"> results which are provided across all years.</w:t>
+      </w:r>
+    </w:p>
+    <w:p>
+      <w:pPr>
+        <w:rPr>
+          <w:del w:id="33" w:author="Bruce Granger" w:date="2019-09-24T06:40:00Z"/>
+        </w:rPr>
+      </w:pPr>
+      <w:r>
+        <w:t xml:space="preserve"> </w:t>
       </w:r>
     </w:p>
     <w:p>
@@ -1360,8 +1505,8 @@
           <w:noProof/>
         </w:rPr>
         <w:drawing>
-          <wp:inline distT="0" distB="0" distL="0" distR="0" wp14:anchorId="31854057" wp14:editId="1D9685AE">
-            <wp:extent cx="2752725" cy="2752725"/>
+          <wp:inline distT="0" distB="0" distL="0" distR="0" wp14:anchorId="31854057" wp14:editId="4CCDD182">
+            <wp:extent cx="2847975" cy="2847975"/>
             <wp:effectExtent l="0" t="0" r="9525" b="9525"/>
             <wp:docPr id="4" name="Picture 4"/>
             <wp:cNvGraphicFramePr>
@@ -1392,7 +1537,7 @@
                   <pic:spPr bwMode="auto">
                     <a:xfrm>
                       <a:off x="0" y="0"/>
-                      <a:ext cx="2752725" cy="2752725"/>
+                      <a:ext cx="2847975" cy="2847975"/>
                     </a:xfrm>
                     <a:prstGeom prst="rect">
                       <a:avLst/>
@@ -1418,7 +1563,7 @@
       <w:r>
         <w:t xml:space="preserve">First, what this data does not show is statistical significance.  That is, we cannot conclude the any year over year variance of population distribution is meaningful (or could be used to conclude on a hypothesis).  However, using visual depiction, we can observe an interesting trend.  Namely, starting around 2007, middle 50% of participants ages are getting younger while the times are getting higher.  It is slight, but it is there.  What conclusions can be drawn from this?  Simply, the overall ages of participants decreased, but their runtimes increased.  The question of “why” will go </w:t>
       </w:r>
-      <w:ins w:id="23" w:author="Daniel Serna" w:date="2019-09-23T21:46:00Z">
+      <w:ins w:id="34" w:author="Daniel Serna" w:date="2019-09-23T21:46:00Z">
         <w:r>
           <w:t>un</w:t>
         </w:r>
@@ -1428,15 +1573,35 @@
       </w:r>
     </w:p>
     <w:p>
+      <w:pPr>
+        <w:rPr>
+          <w:del w:id="35" w:author="Bruce Granger" w:date="2019-09-24T06:41:00Z"/>
+        </w:rPr>
+      </w:pPr>
       <w:r>
         <w:rPr>
           <w:noProof/>
         </w:rPr>
-        <w:lastRenderedPageBreak/>
         <w:drawing>
-          <wp:inline distT="0" distB="0" distL="0" distR="0" wp14:anchorId="7D2ADFC3" wp14:editId="4BCFA6AD">
+          <wp:anchor distT="0" distB="0" distL="114300" distR="114300" simplePos="0" relativeHeight="251661312" behindDoc="1" locked="0" layoutInCell="1" allowOverlap="1" wp14:anchorId="7D2ADFC3" wp14:editId="1F517649">
+            <wp:simplePos x="0" y="0"/>
+            <wp:positionH relativeFrom="column">
+              <wp:posOffset>0</wp:posOffset>
+            </wp:positionH>
+            <wp:positionV relativeFrom="paragraph">
+              <wp:posOffset>-2540</wp:posOffset>
+            </wp:positionV>
             <wp:extent cx="2557462" cy="2557462"/>
             <wp:effectExtent l="0" t="0" r="0" b="0"/>
+            <wp:wrapTight wrapText="bothSides">
+              <wp:wrapPolygon edited="0">
+                <wp:start x="0" y="0"/>
+                <wp:lineTo x="0" y="21402"/>
+                <wp:lineTo x="21402" y="21402"/>
+                <wp:lineTo x="21402" y="0"/>
+                <wp:lineTo x="0" y="0"/>
+              </wp:wrapPolygon>
+            </wp:wrapTight>
             <wp:docPr id="7" name="Picture 7"/>
             <wp:cNvGraphicFramePr>
               <a:graphicFrameLocks xmlns:a="http://schemas.openxmlformats.org/drawingml/2006/main" noChangeAspect="1"/>
@@ -1466,7 +1631,7 @@
                   <pic:spPr bwMode="auto">
                     <a:xfrm>
                       <a:off x="0" y="0"/>
-                      <a:ext cx="2571405" cy="2571405"/>
+                      <a:ext cx="2557462" cy="2557462"/>
                     </a:xfrm>
                     <a:prstGeom prst="rect">
                       <a:avLst/>
@@ -1479,7 +1644,7 @@
                 </pic:pic>
               </a:graphicData>
             </a:graphic>
-          </wp:inline>
+          </wp:anchor>
         </w:drawing>
       </w:r>
     </w:p>
@@ -1489,9 +1654,9 @@
           <w:noProof/>
         </w:rPr>
         <w:drawing>
-          <wp:inline distT="0" distB="0" distL="0" distR="0" wp14:anchorId="2D221020" wp14:editId="6498C303">
-            <wp:extent cx="2376488" cy="2376488"/>
-            <wp:effectExtent l="0" t="0" r="5080" b="5080"/>
+          <wp:inline distT="0" distB="0" distL="0" distR="0" wp14:anchorId="2D221020" wp14:editId="2974A380">
+            <wp:extent cx="2524125" cy="2524125"/>
+            <wp:effectExtent l="0" t="0" r="9525" b="9525"/>
             <wp:docPr id="8" name="Picture 8"/>
             <wp:cNvGraphicFramePr>
               <a:graphicFrameLocks xmlns:a="http://schemas.openxmlformats.org/drawingml/2006/main" noChangeAspect="1"/>
@@ -1521,7 +1686,7 @@
                   <pic:spPr bwMode="auto">
                     <a:xfrm>
                       <a:off x="0" y="0"/>
-                      <a:ext cx="2395429" cy="2395429"/>
+                      <a:ext cx="2544581" cy="2544581"/>
                     </a:xfrm>
                     <a:prstGeom prst="rect">
                       <a:avLst/>
@@ -1541,18 +1706,19 @@
     <w:p>
       <w:proofErr w:type="gramStart"/>
       <w:r>
+        <w:lastRenderedPageBreak/>
         <w:t>Similar to</w:t>
       </w:r>
       <w:proofErr w:type="gramEnd"/>
       <w:r>
         <w:t xml:space="preserve"> the men’s results, the women’s results show a slight uptick in the middle 50% if scores starting 2008.  However, in 2007 we also see a slight downtick in participant ages.  Again, the question of why is</w:t>
       </w:r>
-      <w:ins w:id="24" w:author="Daniel Serna" w:date="2019-09-23T21:47:00Z">
+      <w:ins w:id="36" w:author="Daniel Serna" w:date="2019-09-23T21:47:00Z">
         <w:r>
           <w:t xml:space="preserve"> </w:t>
         </w:r>
       </w:ins>
-      <w:del w:id="25" w:author="Daniel Serna" w:date="2019-09-23T21:47:00Z">
+      <w:del w:id="37" w:author="Daniel Serna" w:date="2019-09-23T21:47:00Z">
         <w:r>
           <w:delText xml:space="preserve"> at </w:delText>
         </w:r>
@@ -1567,15 +1733,35 @@
       </w:r>
     </w:p>
     <w:p>
+      <w:pPr>
+        <w:rPr>
+          <w:del w:id="38" w:author="Bruce Granger" w:date="2019-09-24T06:42:00Z"/>
+        </w:rPr>
+      </w:pPr>
       <w:r>
         <w:rPr>
           <w:noProof/>
         </w:rPr>
-        <w:lastRenderedPageBreak/>
         <w:drawing>
-          <wp:inline distT="0" distB="0" distL="0" distR="0" wp14:anchorId="136E577B" wp14:editId="5C5328E6">
+          <wp:anchor distT="0" distB="0" distL="114300" distR="114300" simplePos="0" relativeHeight="251662336" behindDoc="1" locked="0" layoutInCell="1" allowOverlap="1" wp14:anchorId="136E577B" wp14:editId="09FB9E08">
+            <wp:simplePos x="0" y="0"/>
+            <wp:positionH relativeFrom="column">
+              <wp:posOffset>0</wp:posOffset>
+            </wp:positionH>
+            <wp:positionV relativeFrom="paragraph">
+              <wp:posOffset>3810</wp:posOffset>
+            </wp:positionV>
             <wp:extent cx="2700337" cy="2700337"/>
             <wp:effectExtent l="0" t="0" r="5080" b="5080"/>
+            <wp:wrapTight wrapText="bothSides">
+              <wp:wrapPolygon edited="0">
+                <wp:start x="0" y="0"/>
+                <wp:lineTo x="0" y="21488"/>
+                <wp:lineTo x="21488" y="21488"/>
+                <wp:lineTo x="21488" y="0"/>
+                <wp:lineTo x="0" y="0"/>
+              </wp:wrapPolygon>
+            </wp:wrapTight>
             <wp:docPr id="10" name="Picture 10"/>
             <wp:cNvGraphicFramePr>
               <a:graphicFrameLocks xmlns:a="http://schemas.openxmlformats.org/drawingml/2006/main" noChangeAspect="1"/>
@@ -1605,7 +1791,7 @@
                   <pic:spPr bwMode="auto">
                     <a:xfrm>
                       <a:off x="0" y="0"/>
-                      <a:ext cx="2709693" cy="2709693"/>
+                      <a:ext cx="2700337" cy="2700337"/>
                     </a:xfrm>
                     <a:prstGeom prst="rect">
                       <a:avLst/>
@@ -1618,7 +1804,7 @@
                 </pic:pic>
               </a:graphicData>
             </a:graphic>
-          </wp:inline>
+          </wp:anchor>
         </w:drawing>
       </w:r>
     </w:p>
@@ -1678,15 +1864,35 @@
       </w:r>
     </w:p>
     <w:p>
+      <w:pPr>
+        <w:rPr>
+          <w:del w:id="39" w:author="Bruce Granger" w:date="2019-09-24T06:42:00Z"/>
+        </w:rPr>
+      </w:pPr>
       <w:r>
         <w:rPr>
           <w:noProof/>
         </w:rPr>
-        <w:lastRenderedPageBreak/>
         <w:drawing>
-          <wp:inline distT="0" distB="0" distL="0" distR="0" wp14:anchorId="255D7A42" wp14:editId="6C58C822">
-            <wp:extent cx="2900363" cy="2900363"/>
-            <wp:effectExtent l="0" t="0" r="0" b="0"/>
+          <wp:anchor distT="0" distB="0" distL="114300" distR="114300" simplePos="0" relativeHeight="251663360" behindDoc="1" locked="0" layoutInCell="1" allowOverlap="1" wp14:anchorId="255D7A42" wp14:editId="2399C5AD">
+            <wp:simplePos x="0" y="0"/>
+            <wp:positionH relativeFrom="column">
+              <wp:posOffset>0</wp:posOffset>
+            </wp:positionH>
+            <wp:positionV relativeFrom="paragraph">
+              <wp:posOffset>-1905</wp:posOffset>
+            </wp:positionV>
+            <wp:extent cx="2771775" cy="2771775"/>
+            <wp:effectExtent l="0" t="0" r="9525" b="9525"/>
+            <wp:wrapTight wrapText="bothSides">
+              <wp:wrapPolygon edited="0">
+                <wp:start x="0" y="0"/>
+                <wp:lineTo x="0" y="21526"/>
+                <wp:lineTo x="21526" y="21526"/>
+                <wp:lineTo x="21526" y="0"/>
+                <wp:lineTo x="0" y="0"/>
+              </wp:wrapPolygon>
+            </wp:wrapTight>
             <wp:docPr id="12" name="Picture 12"/>
             <wp:cNvGraphicFramePr>
               <a:graphicFrameLocks xmlns:a="http://schemas.openxmlformats.org/drawingml/2006/main" noChangeAspect="1"/>
@@ -1716,7 +1922,7 @@
                   <pic:spPr bwMode="auto">
                     <a:xfrm>
                       <a:off x="0" y="0"/>
-                      <a:ext cx="2912042" cy="2912042"/>
+                      <a:ext cx="2771775" cy="2771775"/>
                     </a:xfrm>
                     <a:prstGeom prst="rect">
                       <a:avLst/>
@@ -1729,19 +1935,25 @@
                 </pic:pic>
               </a:graphicData>
             </a:graphic>
-          </wp:inline>
+          </wp:anchor>
         </w:drawing>
       </w:r>
     </w:p>
-    <w:p/>
+    <w:p>
+      <w:pPr>
+        <w:rPr>
+          <w:del w:id="40" w:author="Bruce Granger" w:date="2019-09-24T06:42:00Z"/>
+        </w:rPr>
+      </w:pPr>
+    </w:p>
     <w:p>
       <w:r>
         <w:rPr>
           <w:noProof/>
         </w:rPr>
         <w:drawing>
-          <wp:inline distT="0" distB="0" distL="0" distR="0" wp14:anchorId="39D5152F" wp14:editId="53732DA0">
-            <wp:extent cx="2533650" cy="2533650"/>
+          <wp:inline distT="0" distB="0" distL="0" distR="0" wp14:anchorId="39D5152F" wp14:editId="27195226">
+            <wp:extent cx="2781300" cy="2781300"/>
             <wp:effectExtent l="0" t="0" r="0" b="0"/>
             <wp:docPr id="13" name="Picture 13"/>
             <wp:cNvGraphicFramePr>
@@ -1772,7 +1984,7 @@
                   <pic:spPr bwMode="auto">
                     <a:xfrm>
                       <a:off x="0" y="0"/>
-                      <a:ext cx="2542195" cy="2542195"/>
+                      <a:ext cx="2790677" cy="2790677"/>
                     </a:xfrm>
                     <a:prstGeom prst="rect">
                       <a:avLst/>
@@ -1793,27 +2005,50 @@
       <w:r>
         <w:t xml:space="preserve">The QQ plots provide an interesting and re-affirming view.  The runtimes for men and women are much more evenly distributed.  We do not really observe as much deviance from the middle line of results for the middle quartiles on the runtimes.  However, for age, we observe greater </w:t>
       </w:r>
-      <w:del w:id="26" w:author="Daniel Serna" w:date="2019-09-23T21:47:00Z">
+      <w:del w:id="41" w:author="Daniel Serna" w:date="2019-09-23T21:47:00Z">
         <w:r>
           <w:delText>deviance  in</w:delText>
         </w:r>
       </w:del>
-      <w:ins w:id="27" w:author="Daniel Serna" w:date="2019-09-23T21:47:00Z">
+      <w:ins w:id="42" w:author="Daniel Serna" w:date="2019-09-23T21:47:00Z">
         <w:r>
           <w:t>deviance in</w:t>
         </w:r>
       </w:ins>
       <w:r>
-        <w:t xml:space="preserve"> terms of the observations each the upper and lower quartiles.  Simply put, it seems that the range of results in the upper quartile for both men and women is longer than as compared to the lower quartiles.  This would again imply that while the ages are younger, their overall scores tend to disperse more evenly across the quartiles.  Possible reasons behind this could range from the middle quartiles having a broad range of capabilities to some of the older or younger ages outperforming their age.  This would follow the logic that a young/old runner would be abnormally gifted/fast given their age. </w:t>
-      </w:r>
-    </w:p>
-    <w:p/>
-    <w:p>
-      <w:r>
-        <w:t xml:space="preserve"> </w:t>
-      </w:r>
-    </w:p>
-    <w:p/>
+        <w:t xml:space="preserve"> terms of the observations each the upper and lower quartiles.  Simply put, it seems that the range of results in the upper quartile for both men and women is longer than as compared to the lower quartiles.  This would again imply that while the ages are younger, their overall scores tend to disperse more evenly across the quartiles.  Possible reasons behind this could range from the middle quartiles having a broad range of </w:t>
+      </w:r>
+      <w:r>
+        <w:lastRenderedPageBreak/>
+        <w:t xml:space="preserve">capabilities to some of the older or younger ages outperforming their age.  This would follow the logic that a young/old runner would be abnormally gifted/fast given their age. </w:t>
+      </w:r>
+    </w:p>
+    <w:p>
+      <w:pPr>
+        <w:rPr>
+          <w:del w:id="43" w:author="Bruce Granger" w:date="2019-09-24T06:43:00Z"/>
+        </w:rPr>
+      </w:pPr>
+    </w:p>
+    <w:p>
+      <w:pPr>
+        <w:rPr>
+          <w:del w:id="44" w:author="Bruce Granger" w:date="2019-09-24T06:43:00Z"/>
+        </w:rPr>
+      </w:pPr>
+      <w:del w:id="45" w:author="Bruce Granger" w:date="2019-09-24T06:43:00Z">
+        <w:r>
+          <w:delText xml:space="preserve"> </w:delText>
+        </w:r>
+      </w:del>
+    </w:p>
+    <w:p>
+      <w:pPr>
+        <w:rPr>
+          <w:del w:id="46" w:author="Bruce Granger" w:date="2019-09-24T06:43:00Z"/>
+        </w:rPr>
+      </w:pPr>
+    </w:p>
     <w:p>
       <w:pPr>
         <w:rPr>
@@ -1823,6 +2058,8 @@
           <w:szCs w:val="32"/>
         </w:rPr>
       </w:pPr>
+      <w:bookmarkStart w:id="47" w:name="_GoBack"/>
+      <w:bookmarkEnd w:id="47"/>
       <w:r>
         <w:rPr>
           <w:b/>
@@ -1896,7 +2133,7 @@
       <w:r>
         <w:t>Lastly, the EDA contained in this paper can be used to demonstrate that participants tended to skew younger, but that overall time results followed a</w:t>
       </w:r>
-      <w:ins w:id="28" w:author="Daniel Serna" w:date="2019-09-23T21:53:00Z">
+      <w:ins w:id="48" w:author="Daniel Serna" w:date="2019-09-23T21:53:00Z">
         <w:r>
           <w:t>n</w:t>
         </w:r>
@@ -10757,7 +10994,7 @@
 
 <file path=word/footer1.xml><?xml version="1.0" encoding="utf-8"?>
 <w:ftr xmlns:wpc="http://schemas.microsoft.com/office/word/2010/wordprocessingCanvas" xmlns:cx="http://schemas.microsoft.com/office/drawing/2014/chartex" xmlns:cx1="http://schemas.microsoft.com/office/drawing/2015/9/8/chartex" xmlns:cx2="http://schemas.microsoft.com/office/drawing/2015/10/21/chartex" xmlns:cx3="http://schemas.microsoft.com/office/drawing/2016/5/9/chartex" xmlns:cx4="http://schemas.microsoft.com/office/drawing/2016/5/10/chartex" xmlns:cx5="http://schemas.microsoft.com/office/drawing/2016/5/11/chartex" xmlns:cx6="http://schemas.microsoft.com/office/drawing/2016/5/12/chartex" xmlns:cx7="http://schemas.microsoft.com/office/drawing/2016/5/13/chartex" xmlns:cx8="http://schemas.microsoft.com/office/drawing/2016/5/14/chartex" xmlns:mc="http://schemas.openxmlformats.org/markup-compatibility/2006" xmlns:aink="http://schemas.microsoft.com/office/drawing/2016/ink" xmlns:am3d="http://schemas.microsoft.com/office/drawing/2017/model3d" xmlns:o="urn:schemas-microsoft-com:office:office" xmlns:r="http://schemas.openxmlformats.org/officeDocument/2006/relationships" xmlns:m="http://schemas.openxmlformats.org/officeDocument/2006/math" xmlns:v="urn:schemas-microsoft-com:vml" xmlns:wp14="http://schemas.microsoft.com/office/word/2010/wordprocessingDrawing" xmlns:wp="http://schemas.openxmlformats.org/drawingml/2006/wordprocessingDrawing" xmlns:w10="urn:schemas-microsoft-com:office:word" xmlns:w="http://schemas.openxmlformats.org/wordprocessingml/2006/main" xmlns:w14="http://schemas.microsoft.com/office/word/2010/wordml" xmlns:w15="http://schemas.microsoft.com/office/word/2012/wordml" xmlns:w16cid="http://schemas.microsoft.com/office/word/2016/wordml/cid" xmlns:w16se="http://schemas.microsoft.com/office/word/2015/wordml/symex" xmlns:wpg="http://schemas.microsoft.com/office/word/2010/wordprocessingGroup" xmlns:wpi="http://schemas.microsoft.com/office/word/2010/wordprocessingInk" xmlns:wne="http://schemas.microsoft.com/office/word/2006/wordml" xmlns:wps="http://schemas.microsoft.com/office/word/2010/wordprocessingShape" mc:Ignorable="w14 w15 w16se w16cid wp14">
-  <w:customXmlInsRangeStart w:id="29" w:author="Daniel Serna" w:date="2019-09-23T21:54:00Z"/>
+  <w:customXmlInsRangeStart w:id="49" w:author="Daniel Serna" w:date="2019-09-23T21:54:00Z"/>
   <w:sdt>
     <w:sdtPr>
       <w:id w:val="402566499"/>
@@ -10772,16 +11009,16 @@
       </w:rPr>
     </w:sdtEndPr>
     <w:sdtContent>
-      <w:customXmlInsRangeEnd w:id="29"/>
+      <w:customXmlInsRangeEnd w:id="49"/>
       <w:p>
         <w:pPr>
           <w:pStyle w:val="Footer"/>
           <w:jc w:val="right"/>
           <w:rPr>
-            <w:ins w:id="30" w:author="Daniel Serna" w:date="2019-09-23T21:54:00Z"/>
+            <w:ins w:id="50" w:author="Daniel Serna" w:date="2019-09-23T21:54:00Z"/>
           </w:rPr>
         </w:pPr>
-        <w:ins w:id="31" w:author="Daniel Serna" w:date="2019-09-23T21:54:00Z">
+        <w:ins w:id="51" w:author="Daniel Serna" w:date="2019-09-23T21:54:00Z">
           <w:r>
             <w:fldChar w:fldCharType="begin"/>
           </w:r>
@@ -10805,10 +11042,10 @@
           </w:r>
         </w:ins>
       </w:p>
-      <w:customXmlInsRangeStart w:id="32" w:author="Daniel Serna" w:date="2019-09-23T21:54:00Z"/>
+      <w:customXmlInsRangeStart w:id="52" w:author="Daniel Serna" w:date="2019-09-23T21:54:00Z"/>
     </w:sdtContent>
   </w:sdt>
-  <w:customXmlInsRangeEnd w:id="32"/>
+  <w:customXmlInsRangeEnd w:id="52"/>
   <w:p>
     <w:pPr>
       <w:pStyle w:val="Footer"/>
@@ -11173,6 +11410,9 @@
 
 <file path=word/people.xml><?xml version="1.0" encoding="utf-8"?>
 <w15:people xmlns:wpc="http://schemas.microsoft.com/office/word/2010/wordprocessingCanvas" xmlns:cx="http://schemas.microsoft.com/office/drawing/2014/chartex" xmlns:cx1="http://schemas.microsoft.com/office/drawing/2015/9/8/chartex" xmlns:cx2="http://schemas.microsoft.com/office/drawing/2015/10/21/chartex" xmlns:cx3="http://schemas.microsoft.com/office/drawing/2016/5/9/chartex" xmlns:cx4="http://schemas.microsoft.com/office/drawing/2016/5/10/chartex" xmlns:cx5="http://schemas.microsoft.com/office/drawing/2016/5/11/chartex" xmlns:cx6="http://schemas.microsoft.com/office/drawing/2016/5/12/chartex" xmlns:cx7="http://schemas.microsoft.com/office/drawing/2016/5/13/chartex" xmlns:cx8="http://schemas.microsoft.com/office/drawing/2016/5/14/chartex" xmlns:mc="http://schemas.openxmlformats.org/markup-compatibility/2006" xmlns:aink="http://schemas.microsoft.com/office/drawing/2016/ink" xmlns:am3d="http://schemas.microsoft.com/office/drawing/2017/model3d" xmlns:o="urn:schemas-microsoft-com:office:office" xmlns:r="http://schemas.openxmlformats.org/officeDocument/2006/relationships" xmlns:m="http://schemas.openxmlformats.org/officeDocument/2006/math" xmlns:v="urn:schemas-microsoft-com:vml" xmlns:wp14="http://schemas.microsoft.com/office/word/2010/wordprocessingDrawing" xmlns:wp="http://schemas.openxmlformats.org/drawingml/2006/wordprocessingDrawing" xmlns:w10="urn:schemas-microsoft-com:office:word" xmlns:w="http://schemas.openxmlformats.org/wordprocessingml/2006/main" xmlns:w14="http://schemas.microsoft.com/office/word/2010/wordml" xmlns:w15="http://schemas.microsoft.com/office/word/2012/wordml" xmlns:w16cid="http://schemas.microsoft.com/office/word/2016/wordml/cid" xmlns:w16se="http://schemas.microsoft.com/office/word/2015/wordml/symex" xmlns:wpg="http://schemas.microsoft.com/office/word/2010/wordprocessingGroup" xmlns:wpi="http://schemas.microsoft.com/office/word/2010/wordprocessingInk" xmlns:wne="http://schemas.microsoft.com/office/word/2006/wordml" xmlns:wps="http://schemas.microsoft.com/office/word/2010/wordprocessingShape" mc:Ignorable="w14 w15 w16se w16cid wp14">
+  <w15:person w15:author="Bruce Granger">
+    <w15:presenceInfo w15:providerId="Windows Live" w15:userId="3f5771df4e58a7ab"/>
+  </w15:person>
   <w15:person w15:author="Daniel Serna">
     <w15:presenceInfo w15:providerId="Windows Live" w15:userId="45353d14f4473f68"/>
   </w15:person>
@@ -11196,7 +11436,7 @@
       </w:pPr>
     </w:pPrDefault>
   </w:docDefaults>
-  <w:latentStyles w:defLockedState="0" w:defUIPriority="99" w:defSemiHidden="0" w:defUnhideWhenUsed="0" w:defQFormat="0" w:count="375">
+  <w:latentStyles w:defLockedState="0" w:defUIPriority="99" w:defSemiHidden="0" w:defUnhideWhenUsed="0" w:defQFormat="0" w:count="377">
     <w:lsdException w:name="Normal" w:uiPriority="0" w:qFormat="1"/>
     <w:lsdException w:name="heading 1" w:uiPriority="9" w:qFormat="1"/>
     <w:lsdException w:name="heading 2" w:semiHidden="1" w:uiPriority="9" w:unhideWhenUsed="1" w:qFormat="1"/>
@@ -11572,6 +11812,8 @@
     <w:lsdException w:name="Smart Hyperlink" w:semiHidden="1" w:unhideWhenUsed="1"/>
     <w:lsdException w:name="Hashtag" w:semiHidden="1" w:unhideWhenUsed="1"/>
     <w:lsdException w:name="Unresolved Mention" w:semiHidden="1" w:unhideWhenUsed="1"/>
+    <w:lsdException w:name="Smart Link" w:semiHidden="1" w:unhideWhenUsed="1"/>
+    <w:lsdException w:name="Smart Link Error" w:semiHidden="1" w:unhideWhenUsed="1"/>
   </w:latentStyles>
   <w:style w:type="paragraph" w:default="1" w:styleId="Normal">
     <w:name w:val="Normal"/>
@@ -12423,7 +12665,7 @@
 </file>
 
 <file path=customXml/itemProps1.xml><?xml version="1.0" encoding="utf-8"?>
-<ds:datastoreItem xmlns:ds="http://schemas.openxmlformats.org/officeDocument/2006/customXml" ds:itemID="{F83AF4F1-2491-4D9B-AF79-CA20F3F8BA4C}">
+<ds:datastoreItem xmlns:ds="http://schemas.openxmlformats.org/officeDocument/2006/customXml" ds:itemID="{78EF94CD-2003-46B5-A6BF-D2DF7939F12F}">
   <ds:schemaRefs>
     <ds:schemaRef ds:uri="http://schemas.openxmlformats.org/officeDocument/2006/bibliography"/>
   </ds:schemaRefs>

</xml_diff>